<commit_message>
Assumptions of Day 2 meeting
</commit_message>
<xml_diff>
--- a/Assignments/Ass1A/wc_assumptions.docx
+++ b/Assignments/Ass1A/wc_assumptions.docx
@@ -17,7 +17,7 @@
         <w:rPr>
           <w:rtl w:val="0"/>
         </w:rPr>
-        <w:t xml:space="preserve">. One passenger can only be allocated one cabin (</w:t>
+        <w:t xml:space="preserve">One passenger can only be allocated one cabin (</w:t>
       </w:r>
       <w:hyperlink r:id="rId6">
         <w:r>
@@ -34,6 +34,42 @@
           <w:rtl w:val="0"/>
         </w:rPr>
         <w:t xml:space="preserve"> )</w:t>
+      </w:r>
+    </w:p>
+    <w:p>
+      <w:pPr>
+        <w:numPr>
+          <w:ilvl w:val="0"/>
+          <w:numId w:val="1"/>
+        </w:numPr>
+        <w:ind w:left="720" w:hanging="360"/>
+        <w:rPr>
+          <w:u w:val="none"/>
+        </w:rPr>
+      </w:pPr>
+      <w:r>
+        <w:rPr>
+          <w:rtl w:val="0"/>
+        </w:rPr>
+        <w:t xml:space="preserve">Only one guardian is stored for a minor even though they may have more than one onboard the cruise.</w:t>
+      </w:r>
+    </w:p>
+    <w:p>
+      <w:pPr>
+        <w:numPr>
+          <w:ilvl w:val="0"/>
+          <w:numId w:val="1"/>
+        </w:numPr>
+        <w:ind w:left="720" w:hanging="360"/>
+        <w:rPr>
+          <w:u w:val="none"/>
+        </w:rPr>
+      </w:pPr>
+      <w:r>
+        <w:rPr>
+          <w:rtl w:val="0"/>
+        </w:rPr>
+        <w:t xml:space="preserve">Not every ship needs to be assigned a cruise. For example, a ship that’s currently under maintenance or is being prepared for a cruise but hasn’t been assigned one yet.</w:t>
       </w:r>
     </w:p>
     <w:p>

</xml_diff>

<commit_message>
Add header for the wc_assumptions.docx
</commit_message>
<xml_diff>
--- a/Assignments/Ass1A/wc_assumptions.docx
+++ b/Assignments/Ass1A/wc_assumptions.docx
@@ -4,6 +4,30 @@
   <w:body>
     <w:p>
       <w:pPr>
+        <w:pStyle w:val="Title"/>
+        <w:rPr/>
+      </w:pPr>
+      <w:bookmarkStart w:colFirst="0" w:colLast="0" w:name="_cnw7jv2bzgb8" w:id="0"/>
+      <w:bookmarkEnd w:id="0"/>
+      <w:r>
+        <w:rPr>
+          <w:rtl w:val="0"/>
+        </w:rPr>
+        <w:t xml:space="preserve">Assumptions</w:t>
+      </w:r>
+    </w:p>
+    <w:p>
+      <w:pPr>
+        <w:rPr/>
+      </w:pPr>
+      <w:r>
+        <w:rPr>
+          <w:rtl w:val="0"/>
+        </w:rPr>
+      </w:r>
+    </w:p>
+    <w:p>
+      <w:pPr>
         <w:numPr>
           <w:ilvl w:val="0"/>
           <w:numId w:val="1"/>
@@ -17,23 +41,7 @@
         <w:rPr>
           <w:rtl w:val="0"/>
         </w:rPr>
-        <w:t xml:space="preserve">One passenger can only be allocated one cabin (</w:t>
-      </w:r>
-      <w:hyperlink r:id="rId6">
-        <w:r>
-          <w:rPr>
-            <w:color w:val="1155cc"/>
-            <w:u w:val="single"/>
-            <w:rtl w:val="0"/>
-          </w:rPr>
-          <w:t xml:space="preserve">https://edstem.org/au/courses/8217/discussion/769675</w:t>
-        </w:r>
-      </w:hyperlink>
-      <w:r>
-        <w:rPr>
-          <w:rtl w:val="0"/>
-        </w:rPr>
-        <w:t xml:space="preserve"> )</w:t>
+        <w:t xml:space="preserve">One passenger can only be allocated one cabin. </w:t>
       </w:r>
     </w:p>
     <w:p>
@@ -51,7 +59,7 @@
         <w:rPr>
           <w:rtl w:val="0"/>
         </w:rPr>
-        <w:t xml:space="preserve">Only one guardian is stored for a minor even though they may have more than one onboard the cruise.</w:t>
+        <w:t xml:space="preserve">Only one guardian is assigned for a minor even though they may have more than one onboard the cruise.</w:t>
       </w:r>
     </w:p>
     <w:p>
@@ -70,23 +78,6 @@
           <w:rtl w:val="0"/>
         </w:rPr>
         <w:t xml:space="preserve">Not every ship needs to be assigned a cruise. For example, a ship that’s currently under maintenance or is being prepared for a cruise but hasn’t been assigned one yet.</w:t>
-      </w:r>
-    </w:p>
-    <w:p>
-      <w:pPr>
-        <w:numPr>
-          <w:ilvl w:val="0"/>
-          <w:numId w:val="1"/>
-        </w:numPr>
-        <w:ind w:left="720" w:hanging="360"/>
-        <w:rPr>
-          <w:u w:val="none"/>
-        </w:rPr>
-      </w:pPr>
-      <w:r>
-        <w:rPr>
-          <w:rtl w:val="0"/>
-        </w:rPr>
       </w:r>
     </w:p>
     <w:sectPr>

</xml_diff>